<commit_message>
added a comlete version of report2
</commit_message>
<xml_diff>
--- a/labs/lab02/report/report2.docx
+++ b/labs/lab02/report/report2.docx
@@ -1992,6 +1992,7 @@
       <w:r>
         <w:rPr>
           <w:noProof/>
+          <w:lang w:val="ru-RU"/>
         </w:rPr>
         <w:t>6</w:t>
       </w:r>
@@ -2150,6 +2151,7 @@
       <w:r>
         <w:rPr>
           <w:noProof/>
+          <w:lang w:val="ru-RU"/>
         </w:rPr>
         <w:t>7</w:t>
       </w:r>
@@ -2358,6 +2360,7 @@
       <w:r>
         <w:rPr>
           <w:noProof/>
+          <w:lang w:val="ru-RU"/>
         </w:rPr>
         <w:t>9</w:t>
       </w:r>
@@ -2478,6 +2481,7 @@
       <w:r>
         <w:rPr>
           <w:noProof/>
+          <w:lang w:val="ru-RU"/>
         </w:rPr>
         <w:t>10</w:t>
       </w:r>
@@ -2568,15 +2572,42 @@
       <w:pPr>
         <w:pStyle w:val="Caption"/>
         <w:jc w:val="left"/>
-      </w:pPr>
-      <w:r>
+        <w:rPr>
+          <w:lang w:val="ru-RU"/>
+        </w:rPr>
+      </w:pPr>
+      <w:r>
+        <w:rPr>
+          <w:lang w:val="ru-RU"/>
+        </w:rPr>
         <w:t xml:space="preserve">Рис.  </w:t>
       </w:r>
       <w:r>
         <w:fldChar w:fldCharType="begin"/>
       </w:r>
       <w:r>
-        <w:instrText xml:space="preserve"> SEQ Рис._ \* ARABIC </w:instrText>
+        <w:rPr>
+          <w:lang w:val="ru-RU"/>
+        </w:rPr>
+        <w:instrText xml:space="preserve"> </w:instrText>
+      </w:r>
+      <w:r>
+        <w:instrText>SEQ</w:instrText>
+      </w:r>
+      <w:r>
+        <w:rPr>
+          <w:lang w:val="ru-RU"/>
+        </w:rPr>
+        <w:instrText xml:space="preserve"> Рис._ \* </w:instrText>
+      </w:r>
+      <w:r>
+        <w:instrText>ARABIC</w:instrText>
+      </w:r>
+      <w:r>
+        <w:rPr>
+          <w:lang w:val="ru-RU"/>
+        </w:rPr>
+        <w:instrText xml:space="preserve"> </w:instrText>
       </w:r>
       <w:r>
         <w:fldChar w:fldCharType="separate"/>
@@ -2621,7 +2652,254 @@
         <w:t>) (рис. 12).</w:t>
       </w:r>
     </w:p>
-    <w:p/>
+    <w:p>
+      <w:pPr>
+        <w:keepNext/>
+      </w:pPr>
+      <w:r>
+        <w:rPr>
+          <w:noProof/>
+        </w:rPr>
+        <w:drawing>
+          <wp:inline distT="0" distB="0" distL="0" distR="0" wp14:anchorId="334C6C14" wp14:editId="15DB1841">
+            <wp:extent cx="5727700" cy="977900"/>
+            <wp:effectExtent l="0" t="0" r="0" b="0"/>
+            <wp:docPr id="622047913" name="Picture 27"/>
+            <wp:cNvGraphicFramePr>
+              <a:graphicFrameLocks xmlns:a="http://schemas.openxmlformats.org/drawingml/2006/main" noChangeAspect="1"/>
+            </wp:cNvGraphicFramePr>
+            <a:graphic xmlns:a="http://schemas.openxmlformats.org/drawingml/2006/main">
+              <a:graphicData uri="http://schemas.openxmlformats.org/drawingml/2006/picture">
+                <pic:pic xmlns:pic="http://schemas.openxmlformats.org/drawingml/2006/picture">
+                  <pic:nvPicPr>
+                    <pic:cNvPr id="622047913" name="Picture 622047913"/>
+                    <pic:cNvPicPr/>
+                  </pic:nvPicPr>
+                  <pic:blipFill>
+                    <a:blip r:embed="rId18">
+                      <a:extLst>
+                        <a:ext uri="{28A0092B-C50C-407E-A947-70E740481C1C}">
+                          <a14:useLocalDpi xmlns:a14="http://schemas.microsoft.com/office/drawing/2010/main" val="0"/>
+                        </a:ext>
+                      </a:extLst>
+                    </a:blip>
+                    <a:stretch>
+                      <a:fillRect/>
+                    </a:stretch>
+                  </pic:blipFill>
+                  <pic:spPr>
+                    <a:xfrm>
+                      <a:off x="0" y="0"/>
+                      <a:ext cx="5727700" cy="977900"/>
+                    </a:xfrm>
+                    <a:prstGeom prst="rect">
+                      <a:avLst/>
+                    </a:prstGeom>
+                  </pic:spPr>
+                </pic:pic>
+              </a:graphicData>
+            </a:graphic>
+          </wp:inline>
+        </w:drawing>
+      </w:r>
+    </w:p>
+    <w:p>
+      <w:pPr>
+        <w:pStyle w:val="Caption"/>
+        <w:jc w:val="left"/>
+        <w:rPr>
+          <w:lang w:val="ru-RU"/>
+        </w:rPr>
+      </w:pPr>
+      <w:r>
+        <w:rPr>
+          <w:lang w:val="ru-RU"/>
+        </w:rPr>
+        <w:t xml:space="preserve">Рис.  </w:t>
+      </w:r>
+      <w:r>
+        <w:fldChar w:fldCharType="begin"/>
+      </w:r>
+      <w:r>
+        <w:rPr>
+          <w:lang w:val="ru-RU"/>
+        </w:rPr>
+        <w:instrText xml:space="preserve"> </w:instrText>
+      </w:r>
+      <w:r>
+        <w:instrText>SEQ</w:instrText>
+      </w:r>
+      <w:r>
+        <w:rPr>
+          <w:lang w:val="ru-RU"/>
+        </w:rPr>
+        <w:instrText xml:space="preserve"> Рис._ \* </w:instrText>
+      </w:r>
+      <w:r>
+        <w:instrText>ARABIC</w:instrText>
+      </w:r>
+      <w:r>
+        <w:rPr>
+          <w:lang w:val="ru-RU"/>
+        </w:rPr>
+        <w:instrText xml:space="preserve"> </w:instrText>
+      </w:r>
+      <w:r>
+        <w:fldChar w:fldCharType="separate"/>
+      </w:r>
+      <w:r>
+        <w:rPr>
+          <w:noProof/>
+          <w:lang w:val="ru-RU"/>
+        </w:rPr>
+        <w:t>12</w:t>
+      </w:r>
+      <w:r>
+        <w:fldChar w:fldCharType="end"/>
+      </w:r>
+      <w:r>
+        <w:rPr>
+          <w:lang w:val="ru-RU"/>
+        </w:rPr>
+        <w:t xml:space="preserve"> </w:t>
+      </w:r>
+      <w:r>
+        <w:rPr>
+          <w:lang w:val="ru-RU"/>
+        </w:rPr>
+        <w:t>Копирование 1 отчета в репозиторий</w:t>
+      </w:r>
+    </w:p>
+    <w:p>
+      <w:pPr>
+        <w:keepNext/>
+      </w:pPr>
+      <w:r>
+        <w:rPr>
+          <w:noProof/>
+        </w:rPr>
+        <w:drawing>
+          <wp:inline distT="0" distB="0" distL="0" distR="0">
+            <wp:extent cx="5628806" cy="1607229"/>
+            <wp:effectExtent l="0" t="0" r="0" b="5715"/>
+            <wp:docPr id="563781913" name="Picture 28"/>
+            <wp:cNvGraphicFramePr>
+              <a:graphicFrameLocks xmlns:a="http://schemas.openxmlformats.org/drawingml/2006/main" noChangeAspect="1"/>
+            </wp:cNvGraphicFramePr>
+            <a:graphic xmlns:a="http://schemas.openxmlformats.org/drawingml/2006/main">
+              <a:graphicData uri="http://schemas.openxmlformats.org/drawingml/2006/picture">
+                <pic:pic xmlns:pic="http://schemas.openxmlformats.org/drawingml/2006/picture">
+                  <pic:nvPicPr>
+                    <pic:cNvPr id="563781913" name="Picture 563781913"/>
+                    <pic:cNvPicPr/>
+                  </pic:nvPicPr>
+                  <pic:blipFill>
+                    <a:blip r:embed="rId19">
+                      <a:extLst>
+                        <a:ext uri="{28A0092B-C50C-407E-A947-70E740481C1C}">
+                          <a14:useLocalDpi xmlns:a14="http://schemas.microsoft.com/office/drawing/2010/main" val="0"/>
+                        </a:ext>
+                      </a:extLst>
+                    </a:blip>
+                    <a:stretch>
+                      <a:fillRect/>
+                    </a:stretch>
+                  </pic:blipFill>
+                  <pic:spPr>
+                    <a:xfrm>
+                      <a:off x="0" y="0"/>
+                      <a:ext cx="5769780" cy="1647482"/>
+                    </a:xfrm>
+                    <a:prstGeom prst="rect">
+                      <a:avLst/>
+                    </a:prstGeom>
+                  </pic:spPr>
+                </pic:pic>
+              </a:graphicData>
+            </a:graphic>
+          </wp:inline>
+        </w:drawing>
+      </w:r>
+    </w:p>
+    <w:p>
+      <w:pPr>
+        <w:pStyle w:val="Caption"/>
+        <w:jc w:val="left"/>
+        <w:rPr>
+          <w:lang w:val="ru-RU"/>
+        </w:rPr>
+      </w:pPr>
+      <w:r>
+        <w:rPr>
+          <w:lang w:val="ru-RU"/>
+        </w:rPr>
+        <w:t xml:space="preserve">Рис.  </w:t>
+      </w:r>
+      <w:r>
+        <w:fldChar w:fldCharType="begin"/>
+      </w:r>
+      <w:r>
+        <w:rPr>
+          <w:lang w:val="ru-RU"/>
+        </w:rPr>
+        <w:instrText xml:space="preserve"> </w:instrText>
+      </w:r>
+      <w:r>
+        <w:instrText>SEQ</w:instrText>
+      </w:r>
+      <w:r>
+        <w:rPr>
+          <w:lang w:val="ru-RU"/>
+        </w:rPr>
+        <w:instrText xml:space="preserve"> Рис._ \* </w:instrText>
+      </w:r>
+      <w:r>
+        <w:instrText>ARABIC</w:instrText>
+      </w:r>
+      <w:r>
+        <w:rPr>
+          <w:lang w:val="ru-RU"/>
+        </w:rPr>
+        <w:instrText xml:space="preserve"> </w:instrText>
+      </w:r>
+      <w:r>
+        <w:fldChar w:fldCharType="separate"/>
+      </w:r>
+      <w:r>
+        <w:rPr>
+          <w:noProof/>
+          <w:lang w:val="ru-RU"/>
+        </w:rPr>
+        <w:t>13</w:t>
+      </w:r>
+      <w:r>
+        <w:fldChar w:fldCharType="end"/>
+      </w:r>
+      <w:r>
+        <w:rPr>
+          <w:lang w:val="ru-RU"/>
+        </w:rPr>
+        <w:t xml:space="preserve"> </w:t>
+      </w:r>
+      <w:r>
+        <w:rPr>
+          <w:lang w:val="ru-RU"/>
+        </w:rPr>
+        <w:t xml:space="preserve">Копирование </w:t>
+      </w:r>
+      <w:r>
+        <w:rPr>
+          <w:lang w:val="ru-RU"/>
+        </w:rPr>
+        <w:t>2</w:t>
+      </w:r>
+      <w:r>
+        <w:rPr>
+          <w:lang w:val="ru-RU"/>
+        </w:rPr>
+        <w:t xml:space="preserve"> отчета в репозиторий</w:t>
+      </w:r>
+    </w:p>
     <w:p>
       <w:pPr>
         <w:rPr>
@@ -2629,6 +2907,7 @@
         </w:rPr>
       </w:pPr>
       <w:r>
+        <w:lastRenderedPageBreak/>
         <w:t>Загружаем</w:t>
       </w:r>
       <w:r>
@@ -2795,14 +3074,119 @@
     </w:p>
     <w:p>
       <w:pPr>
-        <w:rPr>
+        <w:keepNext/>
+      </w:pPr>
+      <w:r>
+        <w:rPr>
+          <w:noProof/>
           <w:lang w:val="en-GB"/>
         </w:rPr>
-      </w:pPr>
-      <w:r>
-        <w:rPr>
-          <w:lang w:val="en-GB"/>
-        </w:rPr>
+        <w:drawing>
+          <wp:inline distT="0" distB="0" distL="0" distR="0">
+            <wp:extent cx="4991100" cy="3378200"/>
+            <wp:effectExtent l="0" t="0" r="0" b="0"/>
+            <wp:docPr id="84872847" name="Picture 26"/>
+            <wp:cNvGraphicFramePr>
+              <a:graphicFrameLocks xmlns:a="http://schemas.openxmlformats.org/drawingml/2006/main" noChangeAspect="1"/>
+            </wp:cNvGraphicFramePr>
+            <a:graphic xmlns:a="http://schemas.openxmlformats.org/drawingml/2006/main">
+              <a:graphicData uri="http://schemas.openxmlformats.org/drawingml/2006/picture">
+                <pic:pic xmlns:pic="http://schemas.openxmlformats.org/drawingml/2006/picture">
+                  <pic:nvPicPr>
+                    <pic:cNvPr id="84872847" name="Picture 84872847"/>
+                    <pic:cNvPicPr/>
+                  </pic:nvPicPr>
+                  <pic:blipFill>
+                    <a:blip r:embed="rId20">
+                      <a:extLst>
+                        <a:ext uri="{28A0092B-C50C-407E-A947-70E740481C1C}">
+                          <a14:useLocalDpi xmlns:a14="http://schemas.microsoft.com/office/drawing/2010/main" val="0"/>
+                        </a:ext>
+                      </a:extLst>
+                    </a:blip>
+                    <a:stretch>
+                      <a:fillRect/>
+                    </a:stretch>
+                  </pic:blipFill>
+                  <pic:spPr>
+                    <a:xfrm>
+                      <a:off x="0" y="0"/>
+                      <a:ext cx="4991100" cy="3378200"/>
+                    </a:xfrm>
+                    <a:prstGeom prst="rect">
+                      <a:avLst/>
+                    </a:prstGeom>
+                  </pic:spPr>
+                </pic:pic>
+              </a:graphicData>
+            </a:graphic>
+          </wp:inline>
+        </w:drawing>
+      </w:r>
+    </w:p>
+    <w:p>
+      <w:pPr>
+        <w:pStyle w:val="Caption"/>
+        <w:jc w:val="left"/>
+        <w:rPr>
+          <w:lang w:val="ru-RU"/>
+        </w:rPr>
+      </w:pPr>
+      <w:r>
+        <w:rPr>
+          <w:lang w:val="ru-RU"/>
+        </w:rPr>
+        <w:t xml:space="preserve">Рис.  </w:t>
+      </w:r>
+      <w:r>
+        <w:fldChar w:fldCharType="begin"/>
+      </w:r>
+      <w:r>
+        <w:rPr>
+          <w:lang w:val="ru-RU"/>
+        </w:rPr>
+        <w:instrText xml:space="preserve"> </w:instrText>
+      </w:r>
+      <w:r>
+        <w:instrText>SEQ</w:instrText>
+      </w:r>
+      <w:r>
+        <w:rPr>
+          <w:lang w:val="ru-RU"/>
+        </w:rPr>
+        <w:instrText xml:space="preserve"> Рис._ \* </w:instrText>
+      </w:r>
+      <w:r>
+        <w:instrText>ARABIC</w:instrText>
+      </w:r>
+      <w:r>
+        <w:rPr>
+          <w:lang w:val="ru-RU"/>
+        </w:rPr>
+        <w:instrText xml:space="preserve"> </w:instrText>
+      </w:r>
+      <w:r>
+        <w:fldChar w:fldCharType="separate"/>
+      </w:r>
+      <w:r>
+        <w:rPr>
+          <w:noProof/>
+          <w:lang w:val="ru-RU"/>
+        </w:rPr>
+        <w:t>14</w:t>
+      </w:r>
+      <w:r>
+        <w:fldChar w:fldCharType="end"/>
+      </w:r>
+      <w:r>
+        <w:rPr>
+          <w:lang w:val="ru-RU"/>
+        </w:rPr>
+        <w:t xml:space="preserve"> Синхронизация с репозиторием на гитхаб</w:t>
+      </w:r>
+    </w:p>
+    <w:p>
+      <w:r>
         <w:br w:type="page"/>
       </w:r>
     </w:p>
@@ -2855,8 +3239,8 @@
       </w:r>
     </w:p>
     <w:sectPr>
-      <w:footerReference w:type="even" r:id="rId18"/>
-      <w:footerReference w:type="default" r:id="rId19"/>
+      <w:footerReference w:type="even" r:id="rId21"/>
+      <w:footerReference w:type="default" r:id="rId22"/>
       <w:pgSz w:w="11906" w:h="16838"/>
       <w:pgMar w:top="1134" w:right="1134" w:bottom="1134" w:left="1134" w:header="720" w:footer="720" w:gutter="0"/>
       <w:cols w:space="720"/>

</xml_diff>